<commit_message>
Sprint 5 Complete, added Test Review Documents as well
</commit_message>
<xml_diff>
--- a/11. Sprint Planning and Review/Sprint 5 (10 - 17 May 2020)/Sprint 5 Review (17MAY2020).docx
+++ b/11. Sprint Planning and Review/Sprint 5 (10 - 17 May 2020)/Sprint 5 Review (17MAY2020).docx
@@ -1,6 +1,6 @@
 
 <file path=word/document.xml><?xml version="1.0" encoding="utf-8"?>
-<w:document xmlns:wpc="http://schemas.microsoft.com/office/word/2010/wordprocessingCanvas" xmlns:cx="http://schemas.microsoft.com/office/drawing/2014/chartex" xmlns:cx1="http://schemas.microsoft.com/office/drawing/2015/9/8/chartex" xmlns:cx2="http://schemas.microsoft.com/office/drawing/2015/10/21/chartex" xmlns:cx3="http://schemas.microsoft.com/office/drawing/2016/5/9/chartex" xmlns:cx4="http://schemas.microsoft.com/office/drawing/2016/5/10/chartex" xmlns:cx5="http://schemas.microsoft.com/office/drawing/2016/5/11/chartex" xmlns:cx6="http://schemas.microsoft.com/office/drawing/2016/5/12/chartex" xmlns:cx7="http://schemas.microsoft.com/office/drawing/2016/5/13/chartex" xmlns:cx8="http://schemas.microsoft.com/office/drawing/2016/5/14/chartex" xmlns:mc="http://schemas.openxmlformats.org/markup-compatibility/2006" xmlns:aink="http://schemas.microsoft.com/office/drawing/2016/ink" xmlns:am3d="http://schemas.microsoft.com/office/drawing/2017/model3d" xmlns:o="urn:schemas-microsoft-com:office:office" xmlns:r="http://schemas.openxmlformats.org/officeDocument/2006/relationships" xmlns:m="http://schemas.openxmlformats.org/officeDocument/2006/math" xmlns:v="urn:schemas-microsoft-com:vml" xmlns:wp14="http://schemas.microsoft.com/office/word/2010/wordprocessingDrawing" xmlns:wp="http://schemas.openxmlformats.org/drawingml/2006/wordprocessingDrawing" xmlns:w10="urn:schemas-microsoft-com:office:word" xmlns:w="http://schemas.openxmlformats.org/wordprocessingml/2006/main" xmlns:w14="http://schemas.microsoft.com/office/word/2010/wordml" xmlns:w15="http://schemas.microsoft.com/office/word/2012/wordml" xmlns:w16cid="http://schemas.microsoft.com/office/word/2016/wordml/cid" xmlns:w16se="http://schemas.microsoft.com/office/word/2015/wordml/symex" xmlns:wpg="http://schemas.microsoft.com/office/word/2010/wordprocessingGroup" xmlns:wpi="http://schemas.microsoft.com/office/word/2010/wordprocessingInk" xmlns:wne="http://schemas.microsoft.com/office/word/2006/wordml" xmlns:wps="http://schemas.microsoft.com/office/word/2010/wordprocessingShape" mc:Ignorable="w14 w15 w16se w16cid wp14">
+<w:document xmlns:wpc="http://schemas.microsoft.com/office/word/2010/wordprocessingCanvas" xmlns:cx="http://schemas.microsoft.com/office/drawing/2014/chartex" xmlns:cx1="http://schemas.microsoft.com/office/drawing/2015/9/8/chartex" xmlns:cx2="http://schemas.microsoft.com/office/drawing/2015/10/21/chartex" xmlns:cx3="http://schemas.microsoft.com/office/drawing/2016/5/9/chartex" xmlns:cx4="http://schemas.microsoft.com/office/drawing/2016/5/10/chartex" xmlns:cx5="http://schemas.microsoft.com/office/drawing/2016/5/11/chartex" xmlns:cx6="http://schemas.microsoft.com/office/drawing/2016/5/12/chartex" xmlns:cx7="http://schemas.microsoft.com/office/drawing/2016/5/13/chartex" xmlns:cx8="http://schemas.microsoft.com/office/drawing/2016/5/14/chartex" xmlns:mc="http://schemas.openxmlformats.org/markup-compatibility/2006" xmlns:aink="http://schemas.microsoft.com/office/drawing/2016/ink" xmlns:am3d="http://schemas.microsoft.com/office/drawing/2017/model3d" xmlns:o="urn:schemas-microsoft-com:office:office" xmlns:r="http://schemas.openxmlformats.org/officeDocument/2006/relationships" xmlns:m="http://schemas.openxmlformats.org/officeDocument/2006/math" xmlns:v="urn:schemas-microsoft-com:vml" xmlns:wp14="http://schemas.microsoft.com/office/word/2010/wordprocessingDrawing" xmlns:wp="http://schemas.openxmlformats.org/drawingml/2006/wordprocessingDrawing" xmlns:w10="urn:schemas-microsoft-com:office:word" xmlns:w="http://schemas.openxmlformats.org/wordprocessingml/2006/main" xmlns:w14="http://schemas.microsoft.com/office/word/2010/wordml" xmlns:w15="http://schemas.microsoft.com/office/word/2012/wordml" xmlns:w16cex="http://schemas.microsoft.com/office/word/2018/wordml/cex" xmlns:w16cid="http://schemas.microsoft.com/office/word/2016/wordml/cid" xmlns:w16="http://schemas.microsoft.com/office/word/2018/wordml" xmlns:w16se="http://schemas.microsoft.com/office/word/2015/wordml/symex" xmlns:wpg="http://schemas.microsoft.com/office/word/2010/wordprocessingGroup" xmlns:wpi="http://schemas.microsoft.com/office/word/2010/wordprocessingInk" xmlns:wne="http://schemas.microsoft.com/office/word/2006/wordml" xmlns:wps="http://schemas.microsoft.com/office/word/2010/wordprocessingShape" mc:Ignorable="w14 w15 w16se w16cid w16 w16cex wp14">
   <w:body>
     <w:p>
       <w:pPr>
@@ -51,6 +51,22 @@
           <w:color w:val="000000" w:themeColor="text1"/>
           <w:szCs w:val="24"/>
         </w:rPr>
+        <w:t xml:space="preserve">No, I was not able to implement the Pokémon customization feature. There were too many </w:t>
+      </w:r>
+      <w:r>
+        <w:rPr>
+          <w:rFonts w:ascii="Helvetica" w:eastAsia="Times New Roman" w:hAnsi="Helvetica" w:cs="Helvetica"/>
+          <w:color w:val="000000" w:themeColor="text1"/>
+          <w:szCs w:val="24"/>
+        </w:rPr>
+        <w:t>moving pieces to implement in the time I had remaining, and that feature was not a core feature, so I decided to not focus on it.</w:t>
+      </w:r>
+      <w:r>
+        <w:rPr>
+          <w:rFonts w:ascii="Helvetica" w:eastAsia="Times New Roman" w:hAnsi="Helvetica" w:cs="Helvetica"/>
+          <w:color w:val="000000" w:themeColor="text1"/>
+          <w:szCs w:val="24"/>
+        </w:rPr>
         <w:br/>
       </w:r>
     </w:p>
@@ -98,6 +114,40 @@
           <w:color w:val="000000" w:themeColor="text1"/>
           <w:szCs w:val="24"/>
         </w:rPr>
+        <w:t xml:space="preserve">Re-writing the team generation and analysis features to use actual Team objects instead of demo </w:t>
+      </w:r>
+      <w:proofErr w:type="gramStart"/>
+      <w:r>
+        <w:rPr>
+          <w:rFonts w:ascii="Helvetica" w:eastAsia="Times New Roman" w:hAnsi="Helvetica" w:cs="Helvetica"/>
+          <w:color w:val="000000" w:themeColor="text1"/>
+          <w:szCs w:val="24"/>
+        </w:rPr>
+        <w:t>data, and</w:t>
+      </w:r>
+      <w:proofErr w:type="gramEnd"/>
+      <w:r>
+        <w:rPr>
+          <w:rFonts w:ascii="Helvetica" w:eastAsia="Times New Roman" w:hAnsi="Helvetica" w:cs="Helvetica"/>
+          <w:color w:val="000000" w:themeColor="text1"/>
+          <w:szCs w:val="24"/>
+        </w:rPr>
+        <w:t xml:space="preserve"> adding </w:t>
+      </w:r>
+      <w:r>
+        <w:rPr>
+          <w:rFonts w:ascii="Helvetica" w:eastAsia="Times New Roman" w:hAnsi="Helvetica" w:cs="Helvetica"/>
+          <w:color w:val="000000" w:themeColor="text1"/>
+          <w:szCs w:val="24"/>
+        </w:rPr>
+        <w:t xml:space="preserve">the ability for users to view teams they have saved to their profile privately, and allowing users to manage their account information. </w:t>
+      </w:r>
+      <w:r>
+        <w:rPr>
+          <w:rFonts w:ascii="Helvetica" w:eastAsia="Times New Roman" w:hAnsi="Helvetica" w:cs="Helvetica"/>
+          <w:color w:val="000000" w:themeColor="text1"/>
+          <w:szCs w:val="24"/>
+        </w:rPr>
         <w:br/>
       </w:r>
     </w:p>
@@ -145,6 +195,14 @@
           <w:color w:val="000000" w:themeColor="text1"/>
           <w:szCs w:val="24"/>
         </w:rPr>
+        <w:t>No task volatility this week.</w:t>
+      </w:r>
+      <w:r>
+        <w:rPr>
+          <w:rFonts w:ascii="Helvetica" w:eastAsia="Times New Roman" w:hAnsi="Helvetica" w:cs="Helvetica"/>
+          <w:color w:val="000000" w:themeColor="text1"/>
+          <w:szCs w:val="24"/>
+        </w:rPr>
         <w:br/>
       </w:r>
     </w:p>
@@ -169,7 +227,25 @@
           <w:color w:val="000000" w:themeColor="text1"/>
           <w:szCs w:val="24"/>
         </w:rPr>
-        <w:t>What would you do differently knowing what you know now?</w:t>
+        <w:t xml:space="preserve">What would you do differently </w:t>
+      </w:r>
+      <w:proofErr w:type="gramStart"/>
+      <w:r>
+        <w:rPr>
+          <w:rFonts w:ascii="Helvetica" w:eastAsia="Times New Roman" w:hAnsi="Helvetica" w:cs="Helvetica"/>
+          <w:color w:val="000000" w:themeColor="text1"/>
+          <w:szCs w:val="24"/>
+        </w:rPr>
+        <w:t>knowing</w:t>
+      </w:r>
+      <w:proofErr w:type="gramEnd"/>
+      <w:r>
+        <w:rPr>
+          <w:rFonts w:ascii="Helvetica" w:eastAsia="Times New Roman" w:hAnsi="Helvetica" w:cs="Helvetica"/>
+          <w:color w:val="000000" w:themeColor="text1"/>
+          <w:szCs w:val="24"/>
+        </w:rPr>
+        <w:t xml:space="preserve"> what you know now?</w:t>
       </w:r>
     </w:p>
     <w:p>
@@ -192,7 +268,23 @@
           <w:color w:val="000000" w:themeColor="text1"/>
           <w:szCs w:val="24"/>
         </w:rPr>
-        <w:t xml:space="preserve"> </w:t>
+        <w:t xml:space="preserve">I realized that re-working the application to use Microsoft’s identity service would have required too much time, so </w:t>
+      </w:r>
+      <w:r>
+        <w:rPr>
+          <w:rFonts w:ascii="Helvetica" w:eastAsia="Times New Roman" w:hAnsi="Helvetica" w:cs="Helvetica"/>
+          <w:color w:val="000000" w:themeColor="text1"/>
+          <w:szCs w:val="24"/>
+        </w:rPr>
+        <w:t xml:space="preserve">if I had a do-over I would have just planned from the start to implement authentication controls to certain features on my own </w:t>
+      </w:r>
+      <w:r>
+        <w:rPr>
+          <w:rFonts w:ascii="Helvetica" w:eastAsia="Times New Roman" w:hAnsi="Helvetica" w:cs="Helvetica"/>
+          <w:color w:val="000000" w:themeColor="text1"/>
+          <w:szCs w:val="24"/>
+        </w:rPr>
+        <w:t xml:space="preserve">(which is what I did anyways). </w:t>
       </w:r>
     </w:p>
     <w:p/>
@@ -208,7 +300,7 @@
 </file>
 
 <file path=word/endnotes.xml><?xml version="1.0" encoding="utf-8"?>
-<w:endnotes xmlns:wpc="http://schemas.microsoft.com/office/word/2010/wordprocessingCanvas" xmlns:cx="http://schemas.microsoft.com/office/drawing/2014/chartex" xmlns:cx1="http://schemas.microsoft.com/office/drawing/2015/9/8/chartex" xmlns:cx2="http://schemas.microsoft.com/office/drawing/2015/10/21/chartex" xmlns:cx3="http://schemas.microsoft.com/office/drawing/2016/5/9/chartex" xmlns:cx4="http://schemas.microsoft.com/office/drawing/2016/5/10/chartex" xmlns:cx5="http://schemas.microsoft.com/office/drawing/2016/5/11/chartex" xmlns:cx6="http://schemas.microsoft.com/office/drawing/2016/5/12/chartex" xmlns:cx7="http://schemas.microsoft.com/office/drawing/2016/5/13/chartex" xmlns:cx8="http://schemas.microsoft.com/office/drawing/2016/5/14/chartex" xmlns:mc="http://schemas.openxmlformats.org/markup-compatibility/2006" xmlns:aink="http://schemas.microsoft.com/office/drawing/2016/ink" xmlns:am3d="http://schemas.microsoft.com/office/drawing/2017/model3d" xmlns:o="urn:schemas-microsoft-com:office:office" xmlns:r="http://schemas.openxmlformats.org/officeDocument/2006/relationships" xmlns:m="http://schemas.openxmlformats.org/officeDocument/2006/math" xmlns:v="urn:schemas-microsoft-com:vml" xmlns:wp14="http://schemas.microsoft.com/office/word/2010/wordprocessingDrawing" xmlns:wp="http://schemas.openxmlformats.org/drawingml/2006/wordprocessingDrawing" xmlns:w10="urn:schemas-microsoft-com:office:word" xmlns:w="http://schemas.openxmlformats.org/wordprocessingml/2006/main" xmlns:w14="http://schemas.microsoft.com/office/word/2010/wordml" xmlns:w15="http://schemas.microsoft.com/office/word/2012/wordml" xmlns:w16cid="http://schemas.microsoft.com/office/word/2016/wordml/cid" xmlns:w16se="http://schemas.microsoft.com/office/word/2015/wordml/symex" xmlns:wpg="http://schemas.microsoft.com/office/word/2010/wordprocessingGroup" xmlns:wpi="http://schemas.microsoft.com/office/word/2010/wordprocessingInk" xmlns:wne="http://schemas.microsoft.com/office/word/2006/wordml" xmlns:wps="http://schemas.microsoft.com/office/word/2010/wordprocessingShape" mc:Ignorable="w14 w15 w16se w16cid wp14">
+<w:endnotes xmlns:wpc="http://schemas.microsoft.com/office/word/2010/wordprocessingCanvas" xmlns:cx="http://schemas.microsoft.com/office/drawing/2014/chartex" xmlns:cx1="http://schemas.microsoft.com/office/drawing/2015/9/8/chartex" xmlns:cx2="http://schemas.microsoft.com/office/drawing/2015/10/21/chartex" xmlns:cx3="http://schemas.microsoft.com/office/drawing/2016/5/9/chartex" xmlns:cx4="http://schemas.microsoft.com/office/drawing/2016/5/10/chartex" xmlns:cx5="http://schemas.microsoft.com/office/drawing/2016/5/11/chartex" xmlns:cx6="http://schemas.microsoft.com/office/drawing/2016/5/12/chartex" xmlns:cx7="http://schemas.microsoft.com/office/drawing/2016/5/13/chartex" xmlns:cx8="http://schemas.microsoft.com/office/drawing/2016/5/14/chartex" xmlns:mc="http://schemas.openxmlformats.org/markup-compatibility/2006" xmlns:aink="http://schemas.microsoft.com/office/drawing/2016/ink" xmlns:am3d="http://schemas.microsoft.com/office/drawing/2017/model3d" xmlns:o="urn:schemas-microsoft-com:office:office" xmlns:r="http://schemas.openxmlformats.org/officeDocument/2006/relationships" xmlns:m="http://schemas.openxmlformats.org/officeDocument/2006/math" xmlns:v="urn:schemas-microsoft-com:vml" xmlns:wp14="http://schemas.microsoft.com/office/word/2010/wordprocessingDrawing" xmlns:wp="http://schemas.openxmlformats.org/drawingml/2006/wordprocessingDrawing" xmlns:w10="urn:schemas-microsoft-com:office:word" xmlns:w="http://schemas.openxmlformats.org/wordprocessingml/2006/main" xmlns:w14="http://schemas.microsoft.com/office/word/2010/wordml" xmlns:w15="http://schemas.microsoft.com/office/word/2012/wordml" xmlns:w16cex="http://schemas.microsoft.com/office/word/2018/wordml/cex" xmlns:w16cid="http://schemas.microsoft.com/office/word/2016/wordml/cid" xmlns:w16="http://schemas.microsoft.com/office/word/2018/wordml" xmlns:w16se="http://schemas.microsoft.com/office/word/2015/wordml/symex" xmlns:wpg="http://schemas.microsoft.com/office/word/2010/wordprocessingGroup" xmlns:wpi="http://schemas.microsoft.com/office/word/2010/wordprocessingInk" xmlns:wne="http://schemas.microsoft.com/office/word/2006/wordml" xmlns:wps="http://schemas.microsoft.com/office/word/2010/wordprocessingShape" mc:Ignorable="w14 w15 w16se w16cid w16 w16cex wp14">
   <w:endnote w:type="separator" w:id="-1">
     <w:p>
       <w:r>
@@ -227,7 +319,7 @@
 </file>
 
 <file path=word/footnotes.xml><?xml version="1.0" encoding="utf-8"?>
-<w:footnotes xmlns:wpc="http://schemas.microsoft.com/office/word/2010/wordprocessingCanvas" xmlns:cx="http://schemas.microsoft.com/office/drawing/2014/chartex" xmlns:cx1="http://schemas.microsoft.com/office/drawing/2015/9/8/chartex" xmlns:cx2="http://schemas.microsoft.com/office/drawing/2015/10/21/chartex" xmlns:cx3="http://schemas.microsoft.com/office/drawing/2016/5/9/chartex" xmlns:cx4="http://schemas.microsoft.com/office/drawing/2016/5/10/chartex" xmlns:cx5="http://schemas.microsoft.com/office/drawing/2016/5/11/chartex" xmlns:cx6="http://schemas.microsoft.com/office/drawing/2016/5/12/chartex" xmlns:cx7="http://schemas.microsoft.com/office/drawing/2016/5/13/chartex" xmlns:cx8="http://schemas.microsoft.com/office/drawing/2016/5/14/chartex" xmlns:mc="http://schemas.openxmlformats.org/markup-compatibility/2006" xmlns:aink="http://schemas.microsoft.com/office/drawing/2016/ink" xmlns:am3d="http://schemas.microsoft.com/office/drawing/2017/model3d" xmlns:o="urn:schemas-microsoft-com:office:office" xmlns:r="http://schemas.openxmlformats.org/officeDocument/2006/relationships" xmlns:m="http://schemas.openxmlformats.org/officeDocument/2006/math" xmlns:v="urn:schemas-microsoft-com:vml" xmlns:wp14="http://schemas.microsoft.com/office/word/2010/wordprocessingDrawing" xmlns:wp="http://schemas.openxmlformats.org/drawingml/2006/wordprocessingDrawing" xmlns:w10="urn:schemas-microsoft-com:office:word" xmlns:w="http://schemas.openxmlformats.org/wordprocessingml/2006/main" xmlns:w14="http://schemas.microsoft.com/office/word/2010/wordml" xmlns:w15="http://schemas.microsoft.com/office/word/2012/wordml" xmlns:w16cid="http://schemas.microsoft.com/office/word/2016/wordml/cid" xmlns:w16se="http://schemas.microsoft.com/office/word/2015/wordml/symex" xmlns:wpg="http://schemas.microsoft.com/office/word/2010/wordprocessingGroup" xmlns:wpi="http://schemas.microsoft.com/office/word/2010/wordprocessingInk" xmlns:wne="http://schemas.microsoft.com/office/word/2006/wordml" xmlns:wps="http://schemas.microsoft.com/office/word/2010/wordprocessingShape" mc:Ignorable="w14 w15 w16se w16cid wp14">
+<w:footnotes xmlns:wpc="http://schemas.microsoft.com/office/word/2010/wordprocessingCanvas" xmlns:cx="http://schemas.microsoft.com/office/drawing/2014/chartex" xmlns:cx1="http://schemas.microsoft.com/office/drawing/2015/9/8/chartex" xmlns:cx2="http://schemas.microsoft.com/office/drawing/2015/10/21/chartex" xmlns:cx3="http://schemas.microsoft.com/office/drawing/2016/5/9/chartex" xmlns:cx4="http://schemas.microsoft.com/office/drawing/2016/5/10/chartex" xmlns:cx5="http://schemas.microsoft.com/office/drawing/2016/5/11/chartex" xmlns:cx6="http://schemas.microsoft.com/office/drawing/2016/5/12/chartex" xmlns:cx7="http://schemas.microsoft.com/office/drawing/2016/5/13/chartex" xmlns:cx8="http://schemas.microsoft.com/office/drawing/2016/5/14/chartex" xmlns:mc="http://schemas.openxmlformats.org/markup-compatibility/2006" xmlns:aink="http://schemas.microsoft.com/office/drawing/2016/ink" xmlns:am3d="http://schemas.microsoft.com/office/drawing/2017/model3d" xmlns:o="urn:schemas-microsoft-com:office:office" xmlns:r="http://schemas.openxmlformats.org/officeDocument/2006/relationships" xmlns:m="http://schemas.openxmlformats.org/officeDocument/2006/math" xmlns:v="urn:schemas-microsoft-com:vml" xmlns:wp14="http://schemas.microsoft.com/office/word/2010/wordprocessingDrawing" xmlns:wp="http://schemas.openxmlformats.org/drawingml/2006/wordprocessingDrawing" xmlns:w10="urn:schemas-microsoft-com:office:word" xmlns:w="http://schemas.openxmlformats.org/wordprocessingml/2006/main" xmlns:w14="http://schemas.microsoft.com/office/word/2010/wordml" xmlns:w15="http://schemas.microsoft.com/office/word/2012/wordml" xmlns:w16cex="http://schemas.microsoft.com/office/word/2018/wordml/cex" xmlns:w16cid="http://schemas.microsoft.com/office/word/2016/wordml/cid" xmlns:w16="http://schemas.microsoft.com/office/word/2018/wordml" xmlns:w16se="http://schemas.microsoft.com/office/word/2015/wordml/symex" xmlns:wpg="http://schemas.microsoft.com/office/word/2010/wordprocessingGroup" xmlns:wpi="http://schemas.microsoft.com/office/word/2010/wordprocessingInk" xmlns:wne="http://schemas.microsoft.com/office/word/2006/wordml" xmlns:wps="http://schemas.microsoft.com/office/word/2010/wordprocessingShape" mc:Ignorable="w14 w15 w16se w16cid w16 w16cex wp14">
   <w:footnote w:type="separator" w:id="-1">
     <w:p>
       <w:r>
@@ -246,7 +338,7 @@
 </file>
 
 <file path=word/header1.xml><?xml version="1.0" encoding="utf-8"?>
-<w:hdr xmlns:wpc="http://schemas.microsoft.com/office/word/2010/wordprocessingCanvas" xmlns:cx="http://schemas.microsoft.com/office/drawing/2014/chartex" xmlns:cx1="http://schemas.microsoft.com/office/drawing/2015/9/8/chartex" xmlns:cx2="http://schemas.microsoft.com/office/drawing/2015/10/21/chartex" xmlns:cx3="http://schemas.microsoft.com/office/drawing/2016/5/9/chartex" xmlns:cx4="http://schemas.microsoft.com/office/drawing/2016/5/10/chartex" xmlns:cx5="http://schemas.microsoft.com/office/drawing/2016/5/11/chartex" xmlns:cx6="http://schemas.microsoft.com/office/drawing/2016/5/12/chartex" xmlns:cx7="http://schemas.microsoft.com/office/drawing/2016/5/13/chartex" xmlns:cx8="http://schemas.microsoft.com/office/drawing/2016/5/14/chartex" xmlns:mc="http://schemas.openxmlformats.org/markup-compatibility/2006" xmlns:aink="http://schemas.microsoft.com/office/drawing/2016/ink" xmlns:am3d="http://schemas.microsoft.com/office/drawing/2017/model3d" xmlns:o="urn:schemas-microsoft-com:office:office" xmlns:r="http://schemas.openxmlformats.org/officeDocument/2006/relationships" xmlns:m="http://schemas.openxmlformats.org/officeDocument/2006/math" xmlns:v="urn:schemas-microsoft-com:vml" xmlns:wp14="http://schemas.microsoft.com/office/word/2010/wordprocessingDrawing" xmlns:wp="http://schemas.openxmlformats.org/drawingml/2006/wordprocessingDrawing" xmlns:w10="urn:schemas-microsoft-com:office:word" xmlns:w="http://schemas.openxmlformats.org/wordprocessingml/2006/main" xmlns:w14="http://schemas.microsoft.com/office/word/2010/wordml" xmlns:w15="http://schemas.microsoft.com/office/word/2012/wordml" xmlns:w16cid="http://schemas.microsoft.com/office/word/2016/wordml/cid" xmlns:w16se="http://schemas.microsoft.com/office/word/2015/wordml/symex" xmlns:wpg="http://schemas.microsoft.com/office/word/2010/wordprocessingGroup" xmlns:wpi="http://schemas.microsoft.com/office/word/2010/wordprocessingInk" xmlns:wne="http://schemas.microsoft.com/office/word/2006/wordml" xmlns:wps="http://schemas.microsoft.com/office/word/2010/wordprocessingShape" mc:Ignorable="w14 w15 w16se w16cid wp14">
+<w:hdr xmlns:wpc="http://schemas.microsoft.com/office/word/2010/wordprocessingCanvas" xmlns:cx="http://schemas.microsoft.com/office/drawing/2014/chartex" xmlns:cx1="http://schemas.microsoft.com/office/drawing/2015/9/8/chartex" xmlns:cx2="http://schemas.microsoft.com/office/drawing/2015/10/21/chartex" xmlns:cx3="http://schemas.microsoft.com/office/drawing/2016/5/9/chartex" xmlns:cx4="http://schemas.microsoft.com/office/drawing/2016/5/10/chartex" xmlns:cx5="http://schemas.microsoft.com/office/drawing/2016/5/11/chartex" xmlns:cx6="http://schemas.microsoft.com/office/drawing/2016/5/12/chartex" xmlns:cx7="http://schemas.microsoft.com/office/drawing/2016/5/13/chartex" xmlns:cx8="http://schemas.microsoft.com/office/drawing/2016/5/14/chartex" xmlns:mc="http://schemas.openxmlformats.org/markup-compatibility/2006" xmlns:aink="http://schemas.microsoft.com/office/drawing/2016/ink" xmlns:am3d="http://schemas.microsoft.com/office/drawing/2017/model3d" xmlns:o="urn:schemas-microsoft-com:office:office" xmlns:r="http://schemas.openxmlformats.org/officeDocument/2006/relationships" xmlns:m="http://schemas.openxmlformats.org/officeDocument/2006/math" xmlns:v="urn:schemas-microsoft-com:vml" xmlns:wp14="http://schemas.microsoft.com/office/word/2010/wordprocessingDrawing" xmlns:wp="http://schemas.openxmlformats.org/drawingml/2006/wordprocessingDrawing" xmlns:w10="urn:schemas-microsoft-com:office:word" xmlns:w="http://schemas.openxmlformats.org/wordprocessingml/2006/main" xmlns:w14="http://schemas.microsoft.com/office/word/2010/wordml" xmlns:w15="http://schemas.microsoft.com/office/word/2012/wordml" xmlns:w16cex="http://schemas.microsoft.com/office/word/2018/wordml/cex" xmlns:w16cid="http://schemas.microsoft.com/office/word/2016/wordml/cid" xmlns:w16="http://schemas.microsoft.com/office/word/2018/wordml" xmlns:w16se="http://schemas.microsoft.com/office/word/2015/wordml/symex" xmlns:wpg="http://schemas.microsoft.com/office/word/2010/wordprocessingGroup" xmlns:wpi="http://schemas.microsoft.com/office/word/2010/wordprocessingInk" xmlns:wne="http://schemas.microsoft.com/office/word/2006/wordml" xmlns:wps="http://schemas.microsoft.com/office/word/2010/wordprocessingShape" mc:Ignorable="w14 w15 w16se w16cid w16 w16cex wp14">
   <w:p>
     <w:pPr>
       <w:pStyle w:val="Header"/>
@@ -296,7 +388,7 @@
 </file>
 
 <file path=word/numbering.xml><?xml version="1.0" encoding="utf-8"?>
-<w:numbering xmlns:wpc="http://schemas.microsoft.com/office/word/2010/wordprocessingCanvas" xmlns:cx="http://schemas.microsoft.com/office/drawing/2014/chartex" xmlns:cx1="http://schemas.microsoft.com/office/drawing/2015/9/8/chartex" xmlns:cx2="http://schemas.microsoft.com/office/drawing/2015/10/21/chartex" xmlns:cx3="http://schemas.microsoft.com/office/drawing/2016/5/9/chartex" xmlns:cx4="http://schemas.microsoft.com/office/drawing/2016/5/10/chartex" xmlns:cx5="http://schemas.microsoft.com/office/drawing/2016/5/11/chartex" xmlns:cx6="http://schemas.microsoft.com/office/drawing/2016/5/12/chartex" xmlns:cx7="http://schemas.microsoft.com/office/drawing/2016/5/13/chartex" xmlns:cx8="http://schemas.microsoft.com/office/drawing/2016/5/14/chartex" xmlns:mc="http://schemas.openxmlformats.org/markup-compatibility/2006" xmlns:aink="http://schemas.microsoft.com/office/drawing/2016/ink" xmlns:am3d="http://schemas.microsoft.com/office/drawing/2017/model3d" xmlns:o="urn:schemas-microsoft-com:office:office" xmlns:r="http://schemas.openxmlformats.org/officeDocument/2006/relationships" xmlns:m="http://schemas.openxmlformats.org/officeDocument/2006/math" xmlns:v="urn:schemas-microsoft-com:vml" xmlns:wp14="http://schemas.microsoft.com/office/word/2010/wordprocessingDrawing" xmlns:wp="http://schemas.openxmlformats.org/drawingml/2006/wordprocessingDrawing" xmlns:w10="urn:schemas-microsoft-com:office:word" xmlns:w="http://schemas.openxmlformats.org/wordprocessingml/2006/main" xmlns:w14="http://schemas.microsoft.com/office/word/2010/wordml" xmlns:w15="http://schemas.microsoft.com/office/word/2012/wordml" xmlns:w16cid="http://schemas.microsoft.com/office/word/2016/wordml/cid" xmlns:w16se="http://schemas.microsoft.com/office/word/2015/wordml/symex" xmlns:wpg="http://schemas.microsoft.com/office/word/2010/wordprocessingGroup" xmlns:wpi="http://schemas.microsoft.com/office/word/2010/wordprocessingInk" xmlns:wne="http://schemas.microsoft.com/office/word/2006/wordml" xmlns:wps="http://schemas.microsoft.com/office/word/2010/wordprocessingShape" mc:Ignorable="w14 w15 w16se w16cid wp14">
+<w:numbering xmlns:wpc="http://schemas.microsoft.com/office/word/2010/wordprocessingCanvas" xmlns:cx="http://schemas.microsoft.com/office/drawing/2014/chartex" xmlns:cx1="http://schemas.microsoft.com/office/drawing/2015/9/8/chartex" xmlns:cx2="http://schemas.microsoft.com/office/drawing/2015/10/21/chartex" xmlns:cx3="http://schemas.microsoft.com/office/drawing/2016/5/9/chartex" xmlns:cx4="http://schemas.microsoft.com/office/drawing/2016/5/10/chartex" xmlns:cx5="http://schemas.microsoft.com/office/drawing/2016/5/11/chartex" xmlns:cx6="http://schemas.microsoft.com/office/drawing/2016/5/12/chartex" xmlns:cx7="http://schemas.microsoft.com/office/drawing/2016/5/13/chartex" xmlns:cx8="http://schemas.microsoft.com/office/drawing/2016/5/14/chartex" xmlns:mc="http://schemas.openxmlformats.org/markup-compatibility/2006" xmlns:aink="http://schemas.microsoft.com/office/drawing/2016/ink" xmlns:am3d="http://schemas.microsoft.com/office/drawing/2017/model3d" xmlns:o="urn:schemas-microsoft-com:office:office" xmlns:r="http://schemas.openxmlformats.org/officeDocument/2006/relationships" xmlns:m="http://schemas.openxmlformats.org/officeDocument/2006/math" xmlns:v="urn:schemas-microsoft-com:vml" xmlns:wp14="http://schemas.microsoft.com/office/word/2010/wordprocessingDrawing" xmlns:wp="http://schemas.openxmlformats.org/drawingml/2006/wordprocessingDrawing" xmlns:w10="urn:schemas-microsoft-com:office:word" xmlns:w="http://schemas.openxmlformats.org/wordprocessingml/2006/main" xmlns:w14="http://schemas.microsoft.com/office/word/2010/wordml" xmlns:w15="http://schemas.microsoft.com/office/word/2012/wordml" xmlns:w16cex="http://schemas.microsoft.com/office/word/2018/wordml/cex" xmlns:w16cid="http://schemas.microsoft.com/office/word/2016/wordml/cid" xmlns:w16="http://schemas.microsoft.com/office/word/2018/wordml" xmlns:w16se="http://schemas.microsoft.com/office/word/2015/wordml/symex" xmlns:wpg="http://schemas.microsoft.com/office/word/2010/wordprocessingGroup" xmlns:wpi="http://schemas.microsoft.com/office/word/2010/wordprocessingInk" xmlns:wne="http://schemas.microsoft.com/office/word/2006/wordml" xmlns:wps="http://schemas.microsoft.com/office/word/2010/wordprocessingShape" mc:Ignorable="w14 w15 w16se w16cid w16 w16cex wp14">
   <w:abstractNum w:abstractNumId="0" w15:restartNumberingAfterBreak="0">
     <w:nsid w:val="50FA5C1A"/>
     <w:multiLevelType w:val="multilevel"/>
@@ -453,7 +545,7 @@
 </file>
 
 <file path=word/styles.xml><?xml version="1.0" encoding="utf-8"?>
-<w:styles xmlns:mc="http://schemas.openxmlformats.org/markup-compatibility/2006" xmlns:r="http://schemas.openxmlformats.org/officeDocument/2006/relationships" xmlns:w="http://schemas.openxmlformats.org/wordprocessingml/2006/main" xmlns:w14="http://schemas.microsoft.com/office/word/2010/wordml" xmlns:w15="http://schemas.microsoft.com/office/word/2012/wordml" xmlns:w16cid="http://schemas.microsoft.com/office/word/2016/wordml/cid" xmlns:w16se="http://schemas.microsoft.com/office/word/2015/wordml/symex" mc:Ignorable="w14 w15 w16se w16cid">
+<w:styles xmlns:mc="http://schemas.openxmlformats.org/markup-compatibility/2006" xmlns:r="http://schemas.openxmlformats.org/officeDocument/2006/relationships" xmlns:w="http://schemas.openxmlformats.org/wordprocessingml/2006/main" xmlns:w14="http://schemas.microsoft.com/office/word/2010/wordml" xmlns:w15="http://schemas.microsoft.com/office/word/2012/wordml" xmlns:w16cex="http://schemas.microsoft.com/office/word/2018/wordml/cex" xmlns:w16cid="http://schemas.microsoft.com/office/word/2016/wordml/cid" xmlns:w16="http://schemas.microsoft.com/office/word/2018/wordml" xmlns:w16se="http://schemas.microsoft.com/office/word/2015/wordml/symex" mc:Ignorable="w14 w15 w16se w16cid w16 w16cex">
   <w:docDefaults>
     <w:rPrDefault>
       <w:rPr>

</xml_diff>